<commit_message>
generic message generated from gitPushAll python program
</commit_message>
<xml_diff>
--- a/Joseph_Kligel_Resume.docx
+++ b/Joseph_Kligel_Resume.docx
@@ -533,7 +533,7 @@
           <w:sz w:val="22"/>
           <w:szCs w:val="21"/>
         </w:rPr>
-        <w:t>JavaScript Skillset: DOM, ES6, ES5, React.js, Node.js, Express.js, EJS, HBS, Mongoose/Mongodb, Bcryptjs, jsonwebtoken, etc.</w:t>
+        <w:t>JavaScript Skillset: DOM, ES6, ES5, React.js, Node.js, Express.js, EJS, HBS, Mongoose/Mongodb, Bcryptjs, jsonwebtoken, jest, nodemon, socket.io, etc.</w:t>
       </w:r>
     </w:p>
     <w:p>
@@ -599,7 +599,7 @@
           <w:sz w:val="22"/>
           <w:szCs w:val="21"/>
         </w:rPr>
-        <w:t>Backend Development and General-Purpose Programming</w:t>
+        <w:t>Back-End Development and General-Purpose Programming</w:t>
       </w:r>
     </w:p>
     <w:p>
@@ -651,7 +651,7 @@
           <w:sz w:val="22"/>
           <w:szCs w:val="21"/>
         </w:rPr>
-        <w:t>Skillset: Pandas, NumPy, json, sqlite3, Beautiful Soup, simple_chalk, socket io, web-scraping, gui/software programs, command-line tools, operating system scripting.</w:t>
+        <w:t>Skillset: Pandas, NumPy, json, sqlite3, Beautiful Soup, simple_chalk, socket io, web-scraping, GUI/software programs, command-line tools, operating system scripting.</w:t>
       </w:r>
     </w:p>
     <w:p>
@@ -733,7 +733,7 @@
           <w:sz w:val="22"/>
           <w:szCs w:val="21"/>
         </w:rPr>
-        <w:t>Skillset: Bash shell scripting, network and system management, task automation</w:t>
+        <w:t>Skillset: Bash shell scripting, network and system management, task automation, git and GitHub work-flow</w:t>
       </w:r>
     </w:p>
     <w:p>
@@ -824,14 +824,7 @@
           <w:sz w:val="22"/>
           <w:szCs w:val="28"/>
         </w:rPr>
-        <w:t>May 2019-</w:t>
-      </w:r>
-      <w:r>
-        <w:rPr>
-          <w:sz w:val="22"/>
-          <w:szCs w:val="28"/>
-        </w:rPr>
-        <w:t>Mar 2020</w:t>
+        <w:t>May 2019-Mar 2020</w:t>
       </w:r>
     </w:p>
     <w:p>
@@ -883,7 +876,21 @@
           <w:sz w:val="22"/>
           <w:szCs w:val="28"/>
         </w:rPr>
-        <w:t>Great at multi-tasking, preparation, and handling diversity and cultural differences</w:t>
+        <w:t xml:space="preserve">Great at </w:t>
+      </w:r>
+      <w:r>
+        <w:rPr>
+          <w:sz w:val="22"/>
+          <w:szCs w:val="28"/>
+        </w:rPr>
+        <w:t>multitasking</w:t>
+      </w:r>
+      <w:r>
+        <w:rPr>
+          <w:sz w:val="22"/>
+          <w:szCs w:val="28"/>
+        </w:rPr>
+        <w:t>, preparation, and handling diversity and cultural differences</w:t>
       </w:r>
     </w:p>
     <w:p>

</xml_diff>